<commit_message>
CN practical 1 to 6 ready
Signed-off-by: OmkarPh <omkarphansopkar@gmail.com>
</commit_message>
<xml_diff>
--- a/CN practical/Practical no5.docx
+++ b/CN practical/Practical no5.docx
@@ -145,8 +145,6 @@
         </w:rPr>
         <w:t>Practical no. 5</w:t>
       </w:r>
-      <w:bookmarkStart w:id="0" w:name="_GoBack"/>
-      <w:bookmarkEnd w:id="0"/>
     </w:p>
     <w:p>
       <w:pPr>
@@ -1406,6 +1404,7 @@
           <w:ilvl w:val="0"/>
           <w:numId w:val="6"/>
         </w:numPr>
+        <w:ind w:left="1440"/>
         <w:rPr>
           <w:sz w:val="28"/>
           <w:szCs w:val="28"/>
@@ -1528,7 +1527,7 @@
           <w:noProof/>
         </w:rPr>
         <w:drawing>
-          <wp:inline distT="0" distB="0" distL="0" distR="0" wp14:anchorId="1A864E53" wp14:editId="561F1A14">
+          <wp:inline distT="0" distB="0" distL="0" distR="0" wp14:anchorId="2A9A7FB8" wp14:editId="04227F6D">
             <wp:extent cx="8695112" cy="6260656"/>
             <wp:effectExtent l="0" t="0" r="0" b="6985"/>
             <wp:docPr id="15" name="Picture 15"/>
@@ -1577,29 +1576,6 @@
         </w:rPr>
         <w:br/>
       </w:r>
-    </w:p>
-    <w:p>
-      <w:pPr>
-        <w:ind w:left="1440"/>
-        <w:rPr>
-          <w:sz w:val="28"/>
-          <w:szCs w:val="28"/>
-        </w:rPr>
-      </w:pPr>
-      <w:r>
-        <w:rPr>
-          <w:sz w:val="32"/>
-          <w:szCs w:val="28"/>
-        </w:rPr>
-        <w:t>Similarly connect other end devic</w:t>
-      </w:r>
-      <w:r>
-        <w:rPr>
-          <w:sz w:val="32"/>
-          <w:szCs w:val="28"/>
-        </w:rPr>
-        <w:t>es to the switch</w:t>
-      </w:r>
       <w:r>
         <w:rPr>
           <w:sz w:val="28"/>
@@ -1609,19 +1585,20 @@
       </w:r>
       <w:r>
         <w:rPr>
-          <w:sz w:val="28"/>
-          <w:szCs w:val="28"/>
-        </w:rPr>
-        <w:br/>
-      </w:r>
-      <w:r>
-        <w:rPr>
           <w:noProof/>
         </w:rPr>
         <w:drawing>
-          <wp:inline distT="0" distB="0" distL="0" distR="0" wp14:anchorId="2D0B0399" wp14:editId="63953F7A">
-            <wp:extent cx="8711738" cy="6256270"/>
+          <wp:anchor distT="0" distB="0" distL="114300" distR="114300" simplePos="0" relativeHeight="251664384" behindDoc="0" locked="0" layoutInCell="1" allowOverlap="1" wp14:anchorId="34D1AE23" wp14:editId="6B123573">
+            <wp:simplePos x="0" y="0"/>
+            <wp:positionH relativeFrom="margin">
+              <wp:align>center</wp:align>
+            </wp:positionH>
+            <wp:positionV relativeFrom="paragraph">
+              <wp:posOffset>7638579</wp:posOffset>
+            </wp:positionV>
+            <wp:extent cx="8711565" cy="6256020"/>
             <wp:effectExtent l="0" t="0" r="0" b="0"/>
+            <wp:wrapTopAndBottom/>
             <wp:docPr id="16" name="Picture 16"/>
             <wp:cNvGraphicFramePr>
               <a:graphicFrameLocks xmlns:a="http://schemas.openxmlformats.org/drawingml/2006/main" noChangeAspect="1"/>
@@ -1634,7 +1611,13 @@
                     <pic:cNvPicPr/>
                   </pic:nvPicPr>
                   <pic:blipFill>
-                    <a:blip r:embed="rId13"/>
+                    <a:blip r:embed="rId13">
+                      <a:extLst>
+                        <a:ext uri="{28A0092B-C50C-407E-A947-70E740481C1C}">
+                          <a14:useLocalDpi xmlns:a14="http://schemas.microsoft.com/office/drawing/2010/main" val="0"/>
+                        </a:ext>
+                      </a:extLst>
+                    </a:blip>
                     <a:stretch>
                       <a:fillRect/>
                     </a:stretch>
@@ -1642,7 +1625,7 @@
                   <pic:spPr>
                     <a:xfrm>
                       <a:off x="0" y="0"/>
-                      <a:ext cx="8713254" cy="6257359"/>
+                      <a:ext cx="8711565" cy="6256020"/>
                     </a:xfrm>
                     <a:prstGeom prst="rect">
                       <a:avLst/>
@@ -1651,18 +1634,413 @@
                 </pic:pic>
               </a:graphicData>
             </a:graphic>
-          </wp:inline>
+          </wp:anchor>
         </w:drawing>
       </w:r>
-    </w:p>
-    <w:p>
-      <w:pPr>
-        <w:pStyle w:val="ListParagraph"/>
-        <w:rPr>
-          <w:sz w:val="28"/>
-          <w:szCs w:val="28"/>
-        </w:rPr>
-      </w:pPr>
+      <w:r>
+        <w:rPr>
+          <w:sz w:val="32"/>
+          <w:szCs w:val="28"/>
+        </w:rPr>
+        <w:t>Similarly connect other end devic</w:t>
+      </w:r>
+      <w:r>
+        <w:rPr>
+          <w:sz w:val="32"/>
+          <w:szCs w:val="28"/>
+        </w:rPr>
+        <w:t>es to the switch</w:t>
+      </w:r>
+      <w:r>
+        <w:rPr>
+          <w:sz w:val="32"/>
+          <w:szCs w:val="28"/>
+        </w:rPr>
+        <w:br/>
+      </w:r>
+    </w:p>
+    <w:p>
+      <w:pPr>
+        <w:pStyle w:val="ListParagraph"/>
+        <w:rPr>
+          <w:sz w:val="28"/>
+          <w:szCs w:val="28"/>
+        </w:rPr>
+      </w:pPr>
+    </w:p>
+    <w:p>
+      <w:pPr>
+        <w:pStyle w:val="ListParagraph"/>
+        <w:numPr>
+          <w:ilvl w:val="0"/>
+          <w:numId w:val="6"/>
+        </w:numPr>
+        <w:rPr>
+          <w:sz w:val="28"/>
+          <w:szCs w:val="28"/>
+        </w:rPr>
+      </w:pPr>
+      <w:r>
+        <w:rPr>
+          <w:sz w:val="28"/>
+          <w:szCs w:val="28"/>
+        </w:rPr>
+        <w:drawing>
+          <wp:anchor distT="0" distB="0" distL="114300" distR="114300" simplePos="0" relativeHeight="251665408" behindDoc="0" locked="0" layoutInCell="1" allowOverlap="1" wp14:anchorId="2C23227C" wp14:editId="5AEEA79E">
+            <wp:simplePos x="0" y="0"/>
+            <wp:positionH relativeFrom="column">
+              <wp:posOffset>367665</wp:posOffset>
+            </wp:positionH>
+            <wp:positionV relativeFrom="paragraph">
+              <wp:posOffset>1267460</wp:posOffset>
+            </wp:positionV>
+            <wp:extent cx="4903470" cy="4335145"/>
+            <wp:effectExtent l="0" t="0" r="0" b="8255"/>
+            <wp:wrapTopAndBottom/>
+            <wp:docPr id="3" name="Picture 3"/>
+            <wp:cNvGraphicFramePr>
+              <a:graphicFrameLocks xmlns:a="http://schemas.openxmlformats.org/drawingml/2006/main" noChangeAspect="1"/>
+            </wp:cNvGraphicFramePr>
+            <a:graphic xmlns:a="http://schemas.openxmlformats.org/drawingml/2006/main">
+              <a:graphicData uri="http://schemas.openxmlformats.org/drawingml/2006/picture">
+                <pic:pic xmlns:pic="http://schemas.openxmlformats.org/drawingml/2006/picture">
+                  <pic:nvPicPr>
+                    <pic:cNvPr id="1" name=""/>
+                    <pic:cNvPicPr/>
+                  </pic:nvPicPr>
+                  <pic:blipFill>
+                    <a:blip r:embed="rId14">
+                      <a:extLst>
+                        <a:ext uri="{28A0092B-C50C-407E-A947-70E740481C1C}">
+                          <a14:useLocalDpi xmlns:a14="http://schemas.microsoft.com/office/drawing/2010/main" val="0"/>
+                        </a:ext>
+                      </a:extLst>
+                    </a:blip>
+                    <a:stretch>
+                      <a:fillRect/>
+                    </a:stretch>
+                  </pic:blipFill>
+                  <pic:spPr>
+                    <a:xfrm>
+                      <a:off x="0" y="0"/>
+                      <a:ext cx="4903470" cy="4335145"/>
+                    </a:xfrm>
+                    <a:prstGeom prst="rect">
+                      <a:avLst/>
+                    </a:prstGeom>
+                  </pic:spPr>
+                </pic:pic>
+              </a:graphicData>
+            </a:graphic>
+            <wp14:sizeRelH relativeFrom="margin">
+              <wp14:pctWidth>0</wp14:pctWidth>
+            </wp14:sizeRelH>
+            <wp14:sizeRelV relativeFrom="margin">
+              <wp14:pctHeight>0</wp14:pctHeight>
+            </wp14:sizeRelV>
+          </wp:anchor>
+        </w:drawing>
+      </w:r>
+      <w:r>
+        <w:rPr>
+          <w:sz w:val="28"/>
+          <w:szCs w:val="28"/>
+        </w:rPr>
+        <w:drawing>
+          <wp:anchor distT="0" distB="0" distL="114300" distR="114300" simplePos="0" relativeHeight="251666432" behindDoc="0" locked="0" layoutInCell="1" allowOverlap="1" wp14:anchorId="1BC2CFAA" wp14:editId="1BA55D17">
+            <wp:simplePos x="0" y="0"/>
+            <wp:positionH relativeFrom="margin">
+              <wp:posOffset>5191063</wp:posOffset>
+            </wp:positionH>
+            <wp:positionV relativeFrom="paragraph">
+              <wp:posOffset>1223481</wp:posOffset>
+            </wp:positionV>
+            <wp:extent cx="4954905" cy="4441190"/>
+            <wp:effectExtent l="0" t="0" r="0" b="0"/>
+            <wp:wrapTopAndBottom/>
+            <wp:docPr id="4" name="Picture 4"/>
+            <wp:cNvGraphicFramePr>
+              <a:graphicFrameLocks xmlns:a="http://schemas.openxmlformats.org/drawingml/2006/main" noChangeAspect="1"/>
+            </wp:cNvGraphicFramePr>
+            <a:graphic xmlns:a="http://schemas.openxmlformats.org/drawingml/2006/main">
+              <a:graphicData uri="http://schemas.openxmlformats.org/drawingml/2006/picture">
+                <pic:pic xmlns:pic="http://schemas.openxmlformats.org/drawingml/2006/picture">
+                  <pic:nvPicPr>
+                    <pic:cNvPr id="1" name=""/>
+                    <pic:cNvPicPr/>
+                  </pic:nvPicPr>
+                  <pic:blipFill>
+                    <a:blip r:embed="rId15">
+                      <a:extLst>
+                        <a:ext uri="{28A0092B-C50C-407E-A947-70E740481C1C}">
+                          <a14:useLocalDpi xmlns:a14="http://schemas.microsoft.com/office/drawing/2010/main" val="0"/>
+                        </a:ext>
+                      </a:extLst>
+                    </a:blip>
+                    <a:stretch>
+                      <a:fillRect/>
+                    </a:stretch>
+                  </pic:blipFill>
+                  <pic:spPr>
+                    <a:xfrm>
+                      <a:off x="0" y="0"/>
+                      <a:ext cx="4954905" cy="4441190"/>
+                    </a:xfrm>
+                    <a:prstGeom prst="rect">
+                      <a:avLst/>
+                    </a:prstGeom>
+                  </pic:spPr>
+                </pic:pic>
+              </a:graphicData>
+            </a:graphic>
+            <wp14:sizeRelH relativeFrom="margin">
+              <wp14:pctWidth>0</wp14:pctWidth>
+            </wp14:sizeRelH>
+            <wp14:sizeRelV relativeFrom="margin">
+              <wp14:pctHeight>0</wp14:pctHeight>
+            </wp14:sizeRelV>
+          </wp:anchor>
+        </w:drawing>
+      </w:r>
+      <w:r>
+        <w:rPr>
+          <w:sz w:val="28"/>
+          <w:szCs w:val="28"/>
+        </w:rPr>
+        <w:t>Allocating static IPs to device</w:t>
+      </w:r>
+      <w:r>
+        <w:rPr>
+          <w:sz w:val="28"/>
+          <w:szCs w:val="28"/>
+        </w:rPr>
+        <w:t>s</w:t>
+      </w:r>
+      <w:r>
+        <w:rPr>
+          <w:sz w:val="28"/>
+          <w:szCs w:val="28"/>
+        </w:rPr>
+        <w:t xml:space="preserve"> (Optional)</w:t>
+      </w:r>
+      <w:r>
+        <w:rPr>
+          <w:sz w:val="28"/>
+          <w:szCs w:val="28"/>
+        </w:rPr>
+        <w:br/>
+        <w:t>Generally a dynamic IP is allocated by default, but user can specify a different unique IP manually for reliability and targeting specific device in the network)</w:t>
+      </w:r>
+      <w:r>
+        <w:rPr>
+          <w:sz w:val="28"/>
+          <w:szCs w:val="28"/>
+        </w:rPr>
+        <w:br/>
+        <w:t>Click on a device and under Desktop section, choose IP configuration</w:t>
+      </w:r>
+      <w:r>
+        <w:rPr>
+          <w:sz w:val="28"/>
+          <w:szCs w:val="28"/>
+        </w:rPr>
+        <w:br/>
+        <w:t>Select Static IP and allocate unused unique IP address</w:t>
+      </w:r>
+      <w:r>
+        <w:rPr>
+          <w:sz w:val="28"/>
+          <w:szCs w:val="28"/>
+        </w:rPr>
+        <w:t xml:space="preserve"> </w:t>
+      </w:r>
+      <w:bookmarkStart w:id="0" w:name="_GoBack"/>
+      <w:bookmarkEnd w:id="0"/>
+      <w:r>
+        <w:rPr>
+          <w:sz w:val="28"/>
+          <w:szCs w:val="28"/>
+        </w:rPr>
+        <w:br/>
+        <w:t>Similarly, allocate unique IP addresses to other Devices in the network</w:t>
+      </w:r>
+      <w:r>
+        <w:rPr>
+          <w:sz w:val="28"/>
+          <w:szCs w:val="28"/>
+        </w:rPr>
+        <w:br/>
+      </w:r>
+    </w:p>
+    <w:p>
+      <w:pPr>
+        <w:pStyle w:val="ListParagraph"/>
+        <w:numPr>
+          <w:ilvl w:val="0"/>
+          <w:numId w:val="6"/>
+        </w:numPr>
+        <w:rPr>
+          <w:sz w:val="28"/>
+          <w:szCs w:val="28"/>
+        </w:rPr>
+      </w:pPr>
+      <w:r>
+        <w:rPr>
+          <w:sz w:val="28"/>
+          <w:szCs w:val="28"/>
+        </w:rPr>
+        <w:drawing>
+          <wp:anchor distT="0" distB="0" distL="114300" distR="114300" simplePos="0" relativeHeight="251667456" behindDoc="0" locked="0" layoutInCell="1" allowOverlap="1" wp14:anchorId="1A009C6B" wp14:editId="247D7649">
+            <wp:simplePos x="0" y="0"/>
+            <wp:positionH relativeFrom="column">
+              <wp:posOffset>1179482</wp:posOffset>
+            </wp:positionH>
+            <wp:positionV relativeFrom="paragraph">
+              <wp:posOffset>829536</wp:posOffset>
+            </wp:positionV>
+            <wp:extent cx="6058535" cy="5410835"/>
+            <wp:effectExtent l="0" t="0" r="0" b="0"/>
+            <wp:wrapTopAndBottom/>
+            <wp:docPr id="5" name="Picture 5"/>
+            <wp:cNvGraphicFramePr>
+              <a:graphicFrameLocks xmlns:a="http://schemas.openxmlformats.org/drawingml/2006/main" noChangeAspect="1"/>
+            </wp:cNvGraphicFramePr>
+            <a:graphic xmlns:a="http://schemas.openxmlformats.org/drawingml/2006/main">
+              <a:graphicData uri="http://schemas.openxmlformats.org/drawingml/2006/picture">
+                <pic:pic xmlns:pic="http://schemas.openxmlformats.org/drawingml/2006/picture">
+                  <pic:nvPicPr>
+                    <pic:cNvPr id="1" name=""/>
+                    <pic:cNvPicPr/>
+                  </pic:nvPicPr>
+                  <pic:blipFill>
+                    <a:blip r:embed="rId16">
+                      <a:extLst>
+                        <a:ext uri="{28A0092B-C50C-407E-A947-70E740481C1C}">
+                          <a14:useLocalDpi xmlns:a14="http://schemas.microsoft.com/office/drawing/2010/main" val="0"/>
+                        </a:ext>
+                      </a:extLst>
+                    </a:blip>
+                    <a:stretch>
+                      <a:fillRect/>
+                    </a:stretch>
+                  </pic:blipFill>
+                  <pic:spPr>
+                    <a:xfrm>
+                      <a:off x="0" y="0"/>
+                      <a:ext cx="6058535" cy="5410835"/>
+                    </a:xfrm>
+                    <a:prstGeom prst="rect">
+                      <a:avLst/>
+                    </a:prstGeom>
+                  </pic:spPr>
+                </pic:pic>
+              </a:graphicData>
+            </a:graphic>
+          </wp:anchor>
+        </w:drawing>
+      </w:r>
+      <w:r>
+        <w:rPr>
+          <w:sz w:val="28"/>
+          <w:szCs w:val="28"/>
+        </w:rPr>
+        <w:t>Checking the network</w:t>
+      </w:r>
+      <w:r>
+        <w:rPr>
+          <w:sz w:val="28"/>
+          <w:szCs w:val="28"/>
+        </w:rPr>
+        <w:br/>
+        <w:t xml:space="preserve">Enter command </w:t>
+      </w:r>
+      <w:r>
+        <w:rPr>
+          <w:sz w:val="32"/>
+          <w:szCs w:val="28"/>
+          <w:highlight w:val="yellow"/>
+        </w:rPr>
+        <w:t>ping &lt;IP&gt;</w:t>
+      </w:r>
+      <w:r>
+        <w:rPr>
+          <w:sz w:val="32"/>
+          <w:szCs w:val="28"/>
+        </w:rPr>
+        <w:t xml:space="preserve">, for example, ping </w:t>
+      </w:r>
+      <w:r>
+        <w:rPr>
+          <w:sz w:val="28"/>
+          <w:szCs w:val="28"/>
+        </w:rPr>
+        <w:t>192.168.0.</w:t>
+      </w:r>
+      <w:r>
+        <w:rPr>
+          <w:sz w:val="28"/>
+          <w:szCs w:val="28"/>
+        </w:rPr>
+        <w:t>2</w:t>
+      </w:r>
+      <w:r>
+        <w:rPr>
+          <w:sz w:val="28"/>
+          <w:szCs w:val="28"/>
+        </w:rPr>
+        <w:br/>
+        <w:t>Successful reply will be obtained if network is properly configured.</w:t>
+      </w:r>
+      <w:r>
+        <w:rPr>
+          <w:sz w:val="28"/>
+          <w:szCs w:val="28"/>
+        </w:rPr>
+        <w:br/>
+      </w:r>
+      <w:r>
+        <w:rPr>
+          <w:sz w:val="28"/>
+          <w:szCs w:val="28"/>
+        </w:rPr>
+        <w:br/>
+      </w:r>
+      <w:r>
+        <w:rPr>
+          <w:sz w:val="28"/>
+          <w:szCs w:val="28"/>
+        </w:rPr>
+        <w:br/>
+      </w:r>
+      <w:r>
+        <w:rPr>
+          <w:sz w:val="28"/>
+          <w:szCs w:val="28"/>
+        </w:rPr>
+        <w:br/>
+      </w:r>
+      <w:r>
+        <w:rPr>
+          <w:sz w:val="28"/>
+          <w:szCs w:val="28"/>
+        </w:rPr>
+        <w:br/>
+      </w:r>
+      <w:r>
+        <w:rPr>
+          <w:sz w:val="28"/>
+          <w:szCs w:val="28"/>
+        </w:rPr>
+        <w:br/>
+      </w:r>
+      <w:r>
+        <w:rPr>
+          <w:sz w:val="28"/>
+          <w:szCs w:val="28"/>
+        </w:rPr>
+        <w:lastRenderedPageBreak/>
+        <w:br/>
+      </w:r>
     </w:p>
     <w:p>
       <w:pPr>
@@ -1877,7 +2255,7 @@
           <w:noProof/>
         </w:rPr>
         <w:drawing>
-          <wp:anchor distT="0" distB="0" distL="114300" distR="114300" simplePos="0" relativeHeight="251659264" behindDoc="1" locked="0" layoutInCell="1" allowOverlap="1" wp14:anchorId="6752FD04" wp14:editId="75C16BB9">
+          <wp:anchor distT="0" distB="0" distL="114300" distR="114300" simplePos="0" relativeHeight="251659264" behindDoc="1" locked="0" layoutInCell="1" allowOverlap="1" wp14:anchorId="19F39105" wp14:editId="300F3CEB">
             <wp:simplePos x="0" y="0"/>
             <wp:positionH relativeFrom="margin">
               <wp:posOffset>2571750</wp:posOffset>
@@ -1910,7 +2288,7 @@
                     </pic:cNvPicPr>
                   </pic:nvPicPr>
                   <pic:blipFill>
-                    <a:blip r:embed="rId14">
+                    <a:blip r:embed="rId17">
                       <a:extLst>
                         <a:ext uri="{28A0092B-C50C-407E-A947-70E740481C1C}">
                           <a14:useLocalDpi xmlns:a14="http://schemas.microsoft.com/office/drawing/2010/main" val="0"/>
@@ -2520,6 +2898,13 @@
     </w:p>
     <w:p>
       <w:pPr>
+        <w:rPr>
+          <w:sz w:val="24"/>
+        </w:rPr>
+      </w:pPr>
+    </w:p>
+    <w:p>
+      <w:pPr>
         <w:ind w:firstLine="720"/>
         <w:rPr>
           <w:sz w:val="32"/>
@@ -2533,7 +2918,6 @@
           <w:szCs w:val="24"/>
           <w:u w:val="single"/>
         </w:rPr>
-        <w:lastRenderedPageBreak/>
         <w:t xml:space="preserve">Steps for creating a </w:t>
       </w:r>
       <w:r>
@@ -2593,7 +2977,7 @@
                     <pic:cNvPicPr/>
                   </pic:nvPicPr>
                   <pic:blipFill rotWithShape="1">
-                    <a:blip r:embed="rId15">
+                    <a:blip r:embed="rId18">
                       <a:extLst>
                         <a:ext uri="{28A0092B-C50C-407E-A947-70E740481C1C}">
                           <a14:useLocalDpi xmlns:a14="http://schemas.microsoft.com/office/drawing/2010/main" val="0"/>
@@ -2750,7 +3134,7 @@
                     <pic:cNvPicPr/>
                   </pic:nvPicPr>
                   <pic:blipFill>
-                    <a:blip r:embed="rId16">
+                    <a:blip r:embed="rId19">
                       <a:extLst>
                         <a:ext uri="{28A0092B-C50C-407E-A947-70E740481C1C}">
                           <a14:useLocalDpi xmlns:a14="http://schemas.microsoft.com/office/drawing/2010/main" val="0"/>
@@ -2832,7 +3216,7 @@
                     <pic:cNvPicPr/>
                   </pic:nvPicPr>
                   <pic:blipFill>
-                    <a:blip r:embed="rId17">
+                    <a:blip r:embed="rId20">
                       <a:extLst>
                         <a:ext uri="{28A0092B-C50C-407E-A947-70E740481C1C}">
                           <a14:useLocalDpi xmlns:a14="http://schemas.microsoft.com/office/drawing/2010/main" val="0"/>
@@ -2894,7 +3278,7 @@
                     <pic:cNvPicPr/>
                   </pic:nvPicPr>
                   <pic:blipFill>
-                    <a:blip r:embed="rId18"/>
+                    <a:blip r:embed="rId21"/>
                     <a:stretch>
                       <a:fillRect/>
                     </a:stretch>
@@ -2947,84 +3331,380 @@
     </w:p>
     <w:p>
       <w:pPr>
-        <w:rPr>
-          <w:sz w:val="24"/>
-        </w:rPr>
-      </w:pPr>
-    </w:p>
-    <w:p>
-      <w:pPr>
-        <w:rPr>
-          <w:sz w:val="24"/>
-        </w:rPr>
-      </w:pPr>
-    </w:p>
-    <w:p>
-      <w:pPr>
-        <w:rPr>
-          <w:sz w:val="24"/>
-        </w:rPr>
-      </w:pPr>
-    </w:p>
-    <w:p>
-      <w:pPr>
-        <w:rPr>
-          <w:sz w:val="32"/>
+        <w:pStyle w:val="ListParagraph"/>
+        <w:rPr>
+          <w:sz w:val="28"/>
+          <w:szCs w:val="28"/>
+        </w:rPr>
+      </w:pPr>
+    </w:p>
+    <w:p>
+      <w:pPr>
+        <w:pStyle w:val="ListParagraph"/>
+        <w:numPr>
+          <w:ilvl w:val="0"/>
+          <w:numId w:val="7"/>
+        </w:numPr>
+        <w:rPr>
+          <w:sz w:val="28"/>
+          <w:szCs w:val="28"/>
+        </w:rPr>
+      </w:pPr>
+      <w:r>
+        <w:rPr>
+          <w:sz w:val="28"/>
+          <w:szCs w:val="28"/>
+        </w:rPr>
+        <w:lastRenderedPageBreak/>
+        <w:drawing>
+          <wp:anchor distT="0" distB="0" distL="114300" distR="114300" simplePos="0" relativeHeight="251669504" behindDoc="0" locked="0" layoutInCell="1" allowOverlap="1" wp14:anchorId="0CF41465" wp14:editId="0ABF30E0">
+            <wp:simplePos x="0" y="0"/>
+            <wp:positionH relativeFrom="column">
+              <wp:posOffset>309245</wp:posOffset>
+            </wp:positionH>
+            <wp:positionV relativeFrom="paragraph">
+              <wp:posOffset>1278255</wp:posOffset>
+            </wp:positionV>
+            <wp:extent cx="4903470" cy="4335145"/>
+            <wp:effectExtent l="0" t="0" r="0" b="8255"/>
+            <wp:wrapTopAndBottom/>
+            <wp:docPr id="6" name="Picture 6"/>
+            <wp:cNvGraphicFramePr>
+              <a:graphicFrameLocks xmlns:a="http://schemas.openxmlformats.org/drawingml/2006/main" noChangeAspect="1"/>
+            </wp:cNvGraphicFramePr>
+            <a:graphic xmlns:a="http://schemas.openxmlformats.org/drawingml/2006/main">
+              <a:graphicData uri="http://schemas.openxmlformats.org/drawingml/2006/picture">
+                <pic:pic xmlns:pic="http://schemas.openxmlformats.org/drawingml/2006/picture">
+                  <pic:nvPicPr>
+                    <pic:cNvPr id="1" name=""/>
+                    <pic:cNvPicPr/>
+                  </pic:nvPicPr>
+                  <pic:blipFill>
+                    <a:blip r:embed="rId14">
+                      <a:extLst>
+                        <a:ext uri="{28A0092B-C50C-407E-A947-70E740481C1C}">
+                          <a14:useLocalDpi xmlns:a14="http://schemas.microsoft.com/office/drawing/2010/main" val="0"/>
+                        </a:ext>
+                      </a:extLst>
+                    </a:blip>
+                    <a:stretch>
+                      <a:fillRect/>
+                    </a:stretch>
+                  </pic:blipFill>
+                  <pic:spPr>
+                    <a:xfrm>
+                      <a:off x="0" y="0"/>
+                      <a:ext cx="4903470" cy="4335145"/>
+                    </a:xfrm>
+                    <a:prstGeom prst="rect">
+                      <a:avLst/>
+                    </a:prstGeom>
+                  </pic:spPr>
+                </pic:pic>
+              </a:graphicData>
+            </a:graphic>
+            <wp14:sizeRelH relativeFrom="margin">
+              <wp14:pctWidth>0</wp14:pctWidth>
+            </wp14:sizeRelH>
+            <wp14:sizeRelV relativeFrom="margin">
+              <wp14:pctHeight>0</wp14:pctHeight>
+            </wp14:sizeRelV>
+          </wp:anchor>
+        </w:drawing>
+      </w:r>
+      <w:r>
+        <w:rPr>
+          <w:sz w:val="28"/>
+          <w:szCs w:val="28"/>
+        </w:rPr>
+        <w:drawing>
+          <wp:anchor distT="0" distB="0" distL="114300" distR="114300" simplePos="0" relativeHeight="251670528" behindDoc="0" locked="0" layoutInCell="1" allowOverlap="1" wp14:anchorId="360775CF" wp14:editId="573F44C3">
+            <wp:simplePos x="0" y="0"/>
+            <wp:positionH relativeFrom="margin">
+              <wp:posOffset>5132070</wp:posOffset>
+            </wp:positionH>
+            <wp:positionV relativeFrom="paragraph">
+              <wp:posOffset>1233907</wp:posOffset>
+            </wp:positionV>
+            <wp:extent cx="4954905" cy="4441190"/>
+            <wp:effectExtent l="0" t="0" r="0" b="0"/>
+            <wp:wrapTopAndBottom/>
+            <wp:docPr id="7" name="Picture 7"/>
+            <wp:cNvGraphicFramePr>
+              <a:graphicFrameLocks xmlns:a="http://schemas.openxmlformats.org/drawingml/2006/main" noChangeAspect="1"/>
+            </wp:cNvGraphicFramePr>
+            <a:graphic xmlns:a="http://schemas.openxmlformats.org/drawingml/2006/main">
+              <a:graphicData uri="http://schemas.openxmlformats.org/drawingml/2006/picture">
+                <pic:pic xmlns:pic="http://schemas.openxmlformats.org/drawingml/2006/picture">
+                  <pic:nvPicPr>
+                    <pic:cNvPr id="1" name=""/>
+                    <pic:cNvPicPr/>
+                  </pic:nvPicPr>
+                  <pic:blipFill>
+                    <a:blip r:embed="rId15">
+                      <a:extLst>
+                        <a:ext uri="{28A0092B-C50C-407E-A947-70E740481C1C}">
+                          <a14:useLocalDpi xmlns:a14="http://schemas.microsoft.com/office/drawing/2010/main" val="0"/>
+                        </a:ext>
+                      </a:extLst>
+                    </a:blip>
+                    <a:stretch>
+                      <a:fillRect/>
+                    </a:stretch>
+                  </pic:blipFill>
+                  <pic:spPr>
+                    <a:xfrm>
+                      <a:off x="0" y="0"/>
+                      <a:ext cx="4954905" cy="4441190"/>
+                    </a:xfrm>
+                    <a:prstGeom prst="rect">
+                      <a:avLst/>
+                    </a:prstGeom>
+                  </pic:spPr>
+                </pic:pic>
+              </a:graphicData>
+            </a:graphic>
+            <wp14:sizeRelH relativeFrom="margin">
+              <wp14:pctWidth>0</wp14:pctWidth>
+            </wp14:sizeRelH>
+            <wp14:sizeRelV relativeFrom="margin">
+              <wp14:pctHeight>0</wp14:pctHeight>
+            </wp14:sizeRelV>
+          </wp:anchor>
+        </w:drawing>
+      </w:r>
+      <w:r>
+        <w:rPr>
+          <w:sz w:val="28"/>
+          <w:szCs w:val="28"/>
+        </w:rPr>
+        <w:t>Allocating static IPs to devices</w:t>
+      </w:r>
+      <w:r>
+        <w:rPr>
+          <w:sz w:val="28"/>
+          <w:szCs w:val="28"/>
+        </w:rPr>
+        <w:t xml:space="preserve"> (Optional)</w:t>
+      </w:r>
+      <w:r>
+        <w:rPr>
+          <w:sz w:val="28"/>
+          <w:szCs w:val="28"/>
+        </w:rPr>
+        <w:br/>
+        <w:t>Generally a dynamic IP is allocated by default, but user can specify a different unique IP manually for reliability and targeting specific device in the network)</w:t>
+      </w:r>
+      <w:r>
+        <w:rPr>
+          <w:sz w:val="28"/>
+          <w:szCs w:val="28"/>
+        </w:rPr>
+        <w:br/>
+        <w:t>Click on a device and under Desktop section, choose IP configuration</w:t>
+      </w:r>
+      <w:r>
+        <w:rPr>
+          <w:sz w:val="28"/>
+          <w:szCs w:val="28"/>
+        </w:rPr>
+        <w:br/>
+        <w:t>Select Static IP and allocate unused unique IP address</w:t>
+      </w:r>
+      <w:r>
+        <w:rPr>
+          <w:sz w:val="28"/>
+          <w:szCs w:val="28"/>
+        </w:rPr>
+        <w:br/>
+        <w:t>Similarly, allocate unique IP addresses to other Devices in the network</w:t>
+      </w:r>
+      <w:r>
+        <w:rPr>
+          <w:sz w:val="28"/>
+          <w:szCs w:val="28"/>
+        </w:rPr>
+        <w:br/>
+      </w:r>
+    </w:p>
+    <w:p>
+      <w:pPr>
+        <w:pStyle w:val="ListParagraph"/>
+        <w:numPr>
+          <w:ilvl w:val="0"/>
+          <w:numId w:val="7"/>
+        </w:numPr>
+        <w:rPr>
+          <w:sz w:val="24"/>
+        </w:rPr>
+      </w:pPr>
+      <w:r>
+        <w:rPr>
+          <w:sz w:val="28"/>
+          <w:szCs w:val="28"/>
+        </w:rPr>
+        <w:t xml:space="preserve">Checking the network </w:t>
+      </w:r>
+      <w:r>
+        <w:rPr>
+          <w:sz w:val="28"/>
+          <w:szCs w:val="28"/>
+        </w:rPr>
+        <w:br/>
+        <w:t xml:space="preserve">Enter command </w:t>
+      </w:r>
+      <w:r>
+        <w:rPr>
+          <w:sz w:val="32"/>
+          <w:szCs w:val="28"/>
+          <w:highlight w:val="yellow"/>
+        </w:rPr>
+        <w:t>ping &lt;IP&gt;</w:t>
+      </w:r>
+      <w:r>
+        <w:rPr>
+          <w:sz w:val="32"/>
+          <w:szCs w:val="28"/>
+        </w:rPr>
+        <w:t xml:space="preserve">, for example, ping </w:t>
+      </w:r>
+      <w:r>
+        <w:rPr>
+          <w:sz w:val="28"/>
+          <w:szCs w:val="28"/>
+        </w:rPr>
+        <w:t>192.168.0.2</w:t>
+      </w:r>
+      <w:r>
+        <w:rPr>
+          <w:sz w:val="28"/>
+          <w:szCs w:val="28"/>
+        </w:rPr>
+        <w:br/>
+        <w:t>Successful reply will be obtained if network is properly configured.</w:t>
+      </w:r>
+      <w:r>
+        <w:rPr>
+          <w:sz w:val="28"/>
+          <w:szCs w:val="28"/>
+        </w:rPr>
+        <w:drawing>
+          <wp:anchor distT="0" distB="0" distL="114300" distR="114300" simplePos="0" relativeHeight="251671552" behindDoc="0" locked="0" layoutInCell="1" allowOverlap="1" wp14:anchorId="08A5CED9" wp14:editId="5BFD0158">
+            <wp:simplePos x="0" y="0"/>
+            <wp:positionH relativeFrom="column">
+              <wp:posOffset>1179482</wp:posOffset>
+            </wp:positionH>
+            <wp:positionV relativeFrom="paragraph">
+              <wp:posOffset>829536</wp:posOffset>
+            </wp:positionV>
+            <wp:extent cx="6058535" cy="5410835"/>
+            <wp:effectExtent l="0" t="0" r="0" b="0"/>
+            <wp:wrapTopAndBottom/>
+            <wp:docPr id="8" name="Picture 8"/>
+            <wp:cNvGraphicFramePr>
+              <a:graphicFrameLocks xmlns:a="http://schemas.openxmlformats.org/drawingml/2006/main" noChangeAspect="1"/>
+            </wp:cNvGraphicFramePr>
+            <a:graphic xmlns:a="http://schemas.openxmlformats.org/drawingml/2006/main">
+              <a:graphicData uri="http://schemas.openxmlformats.org/drawingml/2006/picture">
+                <pic:pic xmlns:pic="http://schemas.openxmlformats.org/drawingml/2006/picture">
+                  <pic:nvPicPr>
+                    <pic:cNvPr id="1" name=""/>
+                    <pic:cNvPicPr/>
+                  </pic:nvPicPr>
+                  <pic:blipFill>
+                    <a:blip r:embed="rId16">
+                      <a:extLst>
+                        <a:ext uri="{28A0092B-C50C-407E-A947-70E740481C1C}">
+                          <a14:useLocalDpi xmlns:a14="http://schemas.microsoft.com/office/drawing/2010/main" val="0"/>
+                        </a:ext>
+                      </a:extLst>
+                    </a:blip>
+                    <a:stretch>
+                      <a:fillRect/>
+                    </a:stretch>
+                  </pic:blipFill>
+                  <pic:spPr>
+                    <a:xfrm>
+                      <a:off x="0" y="0"/>
+                      <a:ext cx="6058535" cy="5410835"/>
+                    </a:xfrm>
+                    <a:prstGeom prst="rect">
+                      <a:avLst/>
+                    </a:prstGeom>
+                  </pic:spPr>
+                </pic:pic>
+              </a:graphicData>
+            </a:graphic>
+          </wp:anchor>
+        </w:drawing>
+      </w:r>
+      <w:r>
+        <w:rPr>
+          <w:sz w:val="28"/>
+          <w:szCs w:val="28"/>
+        </w:rPr>
+        <w:t xml:space="preserve"> </w:t>
+      </w:r>
+      <w:r>
+        <w:rPr>
+          <w:sz w:val="28"/>
+          <w:szCs w:val="28"/>
+        </w:rPr>
+        <w:br/>
+      </w:r>
+      <w:r>
+        <w:rPr>
+          <w:sz w:val="28"/>
+          <w:szCs w:val="28"/>
+        </w:rPr>
+        <w:br/>
+      </w:r>
+      <w:r>
+        <w:rPr>
+          <w:sz w:val="28"/>
+          <w:szCs w:val="28"/>
+        </w:rPr>
+        <w:br/>
+      </w:r>
+    </w:p>
+    <w:p>
+      <w:pPr>
+        <w:rPr>
+          <w:sz w:val="36"/>
         </w:rPr>
       </w:pPr>
       <w:r>
         <w:rPr>
           <w:b/>
-          <w:sz w:val="32"/>
+          <w:sz w:val="36"/>
           <w:u w:val="single"/>
         </w:rPr>
         <w:t>Conclusion:</w:t>
       </w:r>
       <w:r>
         <w:rPr>
-          <w:sz w:val="32"/>
+          <w:sz w:val="36"/>
         </w:rPr>
         <w:t xml:space="preserve"> Thus we </w:t>
       </w:r>
       <w:r>
         <w:rPr>
-          <w:sz w:val="32"/>
+          <w:sz w:val="36"/>
         </w:rPr>
         <w:t xml:space="preserve">understood and connected </w:t>
       </w:r>
       <w:r>
         <w:rPr>
-          <w:sz w:val="32"/>
+          <w:sz w:val="36"/>
         </w:rPr>
         <w:t xml:space="preserve">computers </w:t>
       </w:r>
       <w:r>
         <w:rPr>
-          <w:sz w:val="32"/>
+          <w:sz w:val="36"/>
         </w:rPr>
         <w:t>in Star and mesh topologies using wired media.</w:t>
       </w:r>
-    </w:p>
-    <w:p>
-      <w:pPr>
-        <w:rPr>
-          <w:sz w:val="24"/>
-        </w:rPr>
-      </w:pPr>
-    </w:p>
-    <w:p>
-      <w:pPr>
-        <w:rPr>
-          <w:sz w:val="24"/>
-        </w:rPr>
-      </w:pPr>
-    </w:p>
-    <w:p>
-      <w:pPr>
-        <w:rPr>
-          <w:sz w:val="24"/>
-        </w:rPr>
-      </w:pPr>
     </w:p>
     <w:sectPr>
       <w:pgSz w:w="16839" w:h="23814" w:code="8"/>
@@ -4152,7 +4832,7 @@
   <w:style w:type="paragraph" w:default="1" w:styleId="Normal">
     <w:name w:val="Normal"/>
     <w:qFormat/>
-    <w:rsid w:val="00522880"/>
+    <w:rsid w:val="00D10AE1"/>
   </w:style>
   <w:style w:type="character" w:default="1" w:styleId="DefaultParagraphFont">
     <w:name w:val="Default Paragraph Font"/>

</xml_diff>